<commit_message>
att Documento e add code
</commit_message>
<xml_diff>
--- a/Projeto_Final/Implementação/Documento.docx
+++ b/Projeto_Final/Implementação/Documento.docx
@@ -317,11 +317,6 @@
       <w:r>
         <w:t>2.1. ALGORITMO SEQUENCIAL</w:t>
       </w:r>
-    </w:p>
-    <w:p>
-      <w:pPr>
-        <w:ind w:left="720"/>
-      </w:pPr>
     </w:p>
     <w:p>
       <w:pPr>
@@ -371,46 +366,97 @@
               </w:pBdr>
               <w:spacing w:line="240" w:lineRule="auto"/>
             </w:pPr>
-          </w:p>
-          <w:p>
-            <w:pPr>
-              <w:widowControl w:val="0"/>
-              <w:pBdr>
-                <w:top w:val="nil"/>
-                <w:left w:val="nil"/>
-                <w:bottom w:val="nil"/>
-                <w:right w:val="nil"/>
-                <w:between w:val="nil"/>
-              </w:pBdr>
-              <w:spacing w:line="240" w:lineRule="auto"/>
-            </w:pPr>
-          </w:p>
-          <w:p>
-            <w:pPr>
-              <w:widowControl w:val="0"/>
-              <w:pBdr>
-                <w:top w:val="nil"/>
-                <w:left w:val="nil"/>
-                <w:bottom w:val="nil"/>
-                <w:right w:val="nil"/>
-                <w:between w:val="nil"/>
-              </w:pBdr>
-              <w:spacing w:line="240" w:lineRule="auto"/>
-            </w:pPr>
+            <w:hyperlink r:id="rId5" w:history="1">
+              <w:proofErr w:type="spellStart"/>
+              <w:r>
+                <w:rPr>
+                  <w:rStyle w:val="Hyperlink"/>
+                </w:rPr>
+                <w:t>Programacao_Concorrente</w:t>
+              </w:r>
+              <w:proofErr w:type="spellEnd"/>
+              <w:r>
+                <w:rPr>
+                  <w:rStyle w:val="Hyperlink"/>
+                </w:rPr>
+                <w:t>/</w:t>
+              </w:r>
+              <w:proofErr w:type="spellStart"/>
+              <w:r>
+                <w:rPr>
+                  <w:rStyle w:val="Hyperlink"/>
+                </w:rPr>
+                <w:t>Sequencial.c</w:t>
+              </w:r>
+              <w:proofErr w:type="spellEnd"/>
+              <w:r>
+                <w:rPr>
+                  <w:rStyle w:val="Hyperlink"/>
+                </w:rPr>
+                <w:t xml:space="preserve"> </w:t>
+              </w:r>
+              <w:proofErr w:type="spellStart"/>
+              <w:r>
+                <w:rPr>
+                  <w:rStyle w:val="Hyperlink"/>
+                </w:rPr>
+                <w:t>at</w:t>
+              </w:r>
+              <w:proofErr w:type="spellEnd"/>
+              <w:r>
+                <w:rPr>
+                  <w:rStyle w:val="Hyperlink"/>
+                </w:rPr>
+                <w:t xml:space="preserve"> </w:t>
+              </w:r>
+              <w:proofErr w:type="spellStart"/>
+              <w:r>
+                <w:rPr>
+                  <w:rStyle w:val="Hyperlink"/>
+                </w:rPr>
+                <w:t>main</w:t>
+              </w:r>
+              <w:proofErr w:type="spellEnd"/>
+              <w:r>
+                <w:rPr>
+                  <w:rStyle w:val="Hyperlink"/>
+                </w:rPr>
+                <w:t xml:space="preserve"> · </w:t>
+              </w:r>
+              <w:proofErr w:type="spellStart"/>
+              <w:r>
+                <w:rPr>
+                  <w:rStyle w:val="Hyperlink"/>
+                </w:rPr>
+                <w:t>IgorTorquatto</w:t>
+              </w:r>
+              <w:proofErr w:type="spellEnd"/>
+              <w:r>
+                <w:rPr>
+                  <w:rStyle w:val="Hyperlink"/>
+                </w:rPr>
+                <w:t>/</w:t>
+              </w:r>
+              <w:proofErr w:type="spellStart"/>
+              <w:r>
+                <w:rPr>
+                  <w:rStyle w:val="Hyperlink"/>
+                </w:rPr>
+                <w:t>Programacao_Concorrente</w:t>
+              </w:r>
+              <w:proofErr w:type="spellEnd"/>
+              <w:r>
+                <w:rPr>
+                  <w:rStyle w:val="Hyperlink"/>
+                </w:rPr>
+                <w:t xml:space="preserve"> · GitHub</w:t>
+              </w:r>
+            </w:hyperlink>
           </w:p>
         </w:tc>
       </w:tr>
     </w:tbl>
-    <w:p>
-      <w:pPr>
-        <w:ind w:left="720"/>
-      </w:pPr>
-    </w:p>
-    <w:p>
-      <w:pPr>
-        <w:ind w:left="720"/>
-      </w:pPr>
-    </w:p>
+    <w:p/>
     <w:p>
       <w:pPr>
         <w:pStyle w:val="Ttulo2"/>
@@ -475,20 +521,97 @@
               </w:pBdr>
               <w:spacing w:line="240" w:lineRule="auto"/>
             </w:pPr>
+            <w:hyperlink r:id="rId6" w:history="1">
+              <w:proofErr w:type="spellStart"/>
+              <w:r>
+                <w:rPr>
+                  <w:rStyle w:val="Hyperlink"/>
+                </w:rPr>
+                <w:t>Programacao_Concorrente</w:t>
+              </w:r>
+              <w:proofErr w:type="spellEnd"/>
+              <w:r>
+                <w:rPr>
+                  <w:rStyle w:val="Hyperlink"/>
+                </w:rPr>
+                <w:t>/</w:t>
+              </w:r>
+              <w:proofErr w:type="spellStart"/>
+              <w:r>
+                <w:rPr>
+                  <w:rStyle w:val="Hyperlink"/>
+                </w:rPr>
+                <w:t>OpenMp.c</w:t>
+              </w:r>
+              <w:proofErr w:type="spellEnd"/>
+              <w:r>
+                <w:rPr>
+                  <w:rStyle w:val="Hyperlink"/>
+                </w:rPr>
+                <w:t xml:space="preserve"> </w:t>
+              </w:r>
+              <w:proofErr w:type="spellStart"/>
+              <w:r>
+                <w:rPr>
+                  <w:rStyle w:val="Hyperlink"/>
+                </w:rPr>
+                <w:t>at</w:t>
+              </w:r>
+              <w:proofErr w:type="spellEnd"/>
+              <w:r>
+                <w:rPr>
+                  <w:rStyle w:val="Hyperlink"/>
+                </w:rPr>
+                <w:t xml:space="preserve"> </w:t>
+              </w:r>
+              <w:proofErr w:type="spellStart"/>
+              <w:r>
+                <w:rPr>
+                  <w:rStyle w:val="Hyperlink"/>
+                </w:rPr>
+                <w:t>main</w:t>
+              </w:r>
+              <w:proofErr w:type="spellEnd"/>
+              <w:r>
+                <w:rPr>
+                  <w:rStyle w:val="Hyperlink"/>
+                </w:rPr>
+                <w:t xml:space="preserve"> · </w:t>
+              </w:r>
+              <w:proofErr w:type="spellStart"/>
+              <w:r>
+                <w:rPr>
+                  <w:rStyle w:val="Hyperlink"/>
+                </w:rPr>
+                <w:t>IgorTorquatto</w:t>
+              </w:r>
+              <w:proofErr w:type="spellEnd"/>
+              <w:r>
+                <w:rPr>
+                  <w:rStyle w:val="Hyperlink"/>
+                </w:rPr>
+                <w:t>/</w:t>
+              </w:r>
+              <w:proofErr w:type="spellStart"/>
+              <w:r>
+                <w:rPr>
+                  <w:rStyle w:val="Hyperlink"/>
+                </w:rPr>
+                <w:t>Programacao_Concorrente</w:t>
+              </w:r>
+              <w:proofErr w:type="spellEnd"/>
+              <w:r>
+                <w:rPr>
+                  <w:rStyle w:val="Hyperlink"/>
+                </w:rPr>
+                <w:t xml:space="preserve"> · GitHub</w:t>
+              </w:r>
+            </w:hyperlink>
           </w:p>
         </w:tc>
       </w:tr>
     </w:tbl>
-    <w:p>
-      <w:pPr>
-        <w:ind w:left="720"/>
-      </w:pPr>
-    </w:p>
-    <w:p>
-      <w:pPr>
-        <w:ind w:left="720"/>
-      </w:pPr>
-    </w:p>
+    <w:p/>
     <w:p>
       <w:pPr>
         <w:pStyle w:val="Ttulo2"/>
@@ -553,6 +676,92 @@
               </w:pBdr>
               <w:spacing w:line="240" w:lineRule="auto"/>
             </w:pPr>
+            <w:hyperlink r:id="rId7" w:history="1">
+              <w:proofErr w:type="spellStart"/>
+              <w:r>
+                <w:rPr>
+                  <w:rStyle w:val="Hyperlink"/>
+                </w:rPr>
+                <w:t>Programacao_Concorrente</w:t>
+              </w:r>
+              <w:proofErr w:type="spellEnd"/>
+              <w:r>
+                <w:rPr>
+                  <w:rStyle w:val="Hyperlink"/>
+                </w:rPr>
+                <w:t>/</w:t>
+              </w:r>
+              <w:proofErr w:type="spellStart"/>
+              <w:r>
+                <w:rPr>
+                  <w:rStyle w:val="Hyperlink"/>
+                </w:rPr>
+                <w:t>OpenMPI.c</w:t>
+              </w:r>
+              <w:proofErr w:type="spellEnd"/>
+              <w:r>
+                <w:rPr>
+                  <w:rStyle w:val="Hyperlink"/>
+                </w:rPr>
+                <w:t xml:space="preserve"> </w:t>
+              </w:r>
+              <w:proofErr w:type="spellStart"/>
+              <w:r>
+                <w:rPr>
+                  <w:rStyle w:val="Hyperlink"/>
+                </w:rPr>
+                <w:t>at</w:t>
+              </w:r>
+              <w:proofErr w:type="spellEnd"/>
+              <w:r>
+                <w:rPr>
+                  <w:rStyle w:val="Hyperlink"/>
+                </w:rPr>
+                <w:t xml:space="preserve"> </w:t>
+              </w:r>
+              <w:proofErr w:type="spellStart"/>
+              <w:r>
+                <w:rPr>
+                  <w:rStyle w:val="Hyperlink"/>
+                </w:rPr>
+                <w:t>main</w:t>
+              </w:r>
+              <w:proofErr w:type="spellEnd"/>
+              <w:r>
+                <w:rPr>
+                  <w:rStyle w:val="Hyperlink"/>
+                </w:rPr>
+                <w:t xml:space="preserve"> · </w:t>
+              </w:r>
+              <w:proofErr w:type="spellStart"/>
+              <w:r>
+                <w:rPr>
+                  <w:rStyle w:val="Hyperlink"/>
+                </w:rPr>
+                <w:t>IgorTorquatto</w:t>
+              </w:r>
+              <w:proofErr w:type="spellEnd"/>
+              <w:r>
+                <w:rPr>
+                  <w:rStyle w:val="Hyperlink"/>
+                </w:rPr>
+                <w:t>/</w:t>
+              </w:r>
+              <w:proofErr w:type="spellStart"/>
+              <w:r>
+                <w:rPr>
+                  <w:rStyle w:val="Hyperlink"/>
+                </w:rPr>
+                <w:t>Programacao_Concorrente</w:t>
+              </w:r>
+              <w:proofErr w:type="spellEnd"/>
+              <w:r>
+                <w:rPr>
+                  <w:rStyle w:val="Hyperlink"/>
+                </w:rPr>
+                <w:t xml:space="preserve"> · GitHub</w:t>
+              </w:r>
+            </w:hyperlink>
           </w:p>
         </w:tc>
       </w:tr>
@@ -644,6 +853,7 @@
                 <w:b/>
               </w:rPr>
             </w:pPr>
+            <w:bookmarkStart w:id="7" w:name="_Hlk136532868"/>
             <w:r>
               <w:rPr>
                 <w:b/>
@@ -878,6 +1088,9 @@
               <w:spacing w:line="240" w:lineRule="auto"/>
               <w:jc w:val="center"/>
             </w:pPr>
+            <w:r>
+              <w:t>311.5</w:t>
+            </w:r>
           </w:p>
         </w:tc>
         <w:tc>
@@ -929,6 +1142,45 @@
               </w:pBdr>
               <w:spacing w:line="240" w:lineRule="auto"/>
             </w:pPr>
+            <w:r>
+              <w:t>O tempo de execução mostrado é a média dos valores (</w:t>
+            </w:r>
+            <w:r>
+              <w:t>315</w:t>
+            </w:r>
+            <w:r>
+              <w:t>.</w:t>
+            </w:r>
+            <w:r>
+              <w:t>76</w:t>
+            </w:r>
+            <w:r>
+              <w:t xml:space="preserve">, </w:t>
+            </w:r>
+            <w:r>
+              <w:t>288.36</w:t>
+            </w:r>
+            <w:r>
+              <w:t>,</w:t>
+            </w:r>
+            <w:r>
+              <w:t xml:space="preserve"> 318.98</w:t>
+            </w:r>
+            <w:r>
+              <w:t>,</w:t>
+            </w:r>
+            <w:r>
+              <w:t>316.66</w:t>
+            </w:r>
+            <w:r>
+              <w:t>,</w:t>
+            </w:r>
+            <w:r>
+              <w:t xml:space="preserve"> 317.74</w:t>
+            </w:r>
+            <w:r>
+              <w:t>).</w:t>
+            </w:r>
           </w:p>
         </w:tc>
       </w:tr>
@@ -966,7 +1218,7 @@
               <w:t xml:space="preserve"> (</w:t>
             </w:r>
             <w:r>
-              <w:t>2</w:t>
+              <w:t>4</w:t>
             </w:r>
             <w:r>
               <w:t xml:space="preserve"> thread</w:t>
@@ -1051,7 +1303,10 @@
               <w:jc w:val="center"/>
             </w:pPr>
             <w:r>
-              <w:t>21.1389</w:t>
+              <w:t>146.5</w:t>
+            </w:r>
+            <w:r>
+              <w:t>56</w:t>
             </w:r>
           </w:p>
         </w:tc>
@@ -1080,7 +1335,7 @@
               <w:jc w:val="center"/>
             </w:pPr>
             <w:r>
-              <w:t>1.0x</w:t>
+              <w:t>-</w:t>
             </w:r>
           </w:p>
         </w:tc>
@@ -1107,6 +1362,45 @@
               </w:pBdr>
               <w:spacing w:line="240" w:lineRule="auto"/>
             </w:pPr>
+            <w:r>
+              <w:t>O tempo de execução mostrado é a média dos valores (1</w:t>
+            </w:r>
+            <w:r>
+              <w:t>39</w:t>
+            </w:r>
+            <w:r>
+              <w:t>.</w:t>
+            </w:r>
+            <w:r>
+              <w:t>78</w:t>
+            </w:r>
+            <w:r>
+              <w:t>,</w:t>
+            </w:r>
+            <w:r>
+              <w:t xml:space="preserve"> 146.34</w:t>
+            </w:r>
+            <w:r>
+              <w:t>,</w:t>
+            </w:r>
+            <w:r>
+              <w:t xml:space="preserve"> 148.93</w:t>
+            </w:r>
+            <w:r>
+              <w:t>,</w:t>
+            </w:r>
+            <w:r>
+              <w:t xml:space="preserve"> 152.01</w:t>
+            </w:r>
+            <w:r>
+              <w:t>,</w:t>
+            </w:r>
+            <w:r>
+              <w:t xml:space="preserve"> 145.72</w:t>
+            </w:r>
+            <w:r>
+              <w:t>).</w:t>
+            </w:r>
           </w:p>
         </w:tc>
       </w:tr>
@@ -1141,7 +1435,13 @@
             </w:r>
             <w:proofErr w:type="spellEnd"/>
             <w:r>
-              <w:t xml:space="preserve"> (4 threads)</w:t>
+              <w:t xml:space="preserve"> (</w:t>
+            </w:r>
+            <w:r>
+              <w:t>6</w:t>
+            </w:r>
+            <w:r>
+              <w:t xml:space="preserve"> threads)</w:t>
             </w:r>
           </w:p>
         </w:tc>
@@ -1248,6 +1548,15 @@
               </w:pBdr>
               <w:spacing w:line="240" w:lineRule="auto"/>
             </w:pPr>
+            <w:r>
+              <w:t>O tempo de execução mostrado é a média dos valores (</w:t>
+            </w:r>
+            <w:r>
+              <w:t xml:space="preserve"> </w:t>
+            </w:r>
+            <w:r>
+              <w:t>).</w:t>
+            </w:r>
           </w:p>
         </w:tc>
       </w:tr>
@@ -1277,7 +1586,19 @@
               <w:jc w:val="center"/>
             </w:pPr>
             <w:r>
-              <w:t>MPI (1 processo)</w:t>
+              <w:t>MPI (</w:t>
+            </w:r>
+            <w:r>
+              <w:t>2</w:t>
+            </w:r>
+            <w:r>
+              <w:t xml:space="preserve"> processo</w:t>
+            </w:r>
+            <w:r>
+              <w:t>s</w:t>
+            </w:r>
+            <w:r>
+              <w:t>)</w:t>
             </w:r>
           </w:p>
         </w:tc>
@@ -1328,7 +1649,7 @@
               <w:jc w:val="center"/>
             </w:pPr>
             <w:r>
-              <w:t>21.6281</w:t>
+              <w:t>-</w:t>
             </w:r>
           </w:p>
         </w:tc>
@@ -1357,7 +1678,7 @@
               <w:jc w:val="center"/>
             </w:pPr>
             <w:r>
-              <w:t>1.0x</w:t>
+              <w:t>-</w:t>
             </w:r>
           </w:p>
         </w:tc>
@@ -1384,6 +1705,9 @@
               </w:pBdr>
               <w:spacing w:line="240" w:lineRule="auto"/>
             </w:pPr>
+            <w:r>
+              <w:t>O tempo de execução mostrado é a média dos valores ().</w:t>
+            </w:r>
           </w:p>
         </w:tc>
       </w:tr>
@@ -1413,7 +1737,13 @@
               <w:jc w:val="center"/>
             </w:pPr>
             <w:r>
-              <w:t>MPI (4 processos)</w:t>
+              <w:t>MPI (</w:t>
+            </w:r>
+            <w:r>
+              <w:t xml:space="preserve">4 </w:t>
+            </w:r>
+            <w:r>
+              <w:t>processos)</w:t>
             </w:r>
           </w:p>
         </w:tc>
@@ -1464,6 +1794,207 @@
               <w:jc w:val="center"/>
             </w:pPr>
             <w:r>
+              <w:t>96.828</w:t>
+            </w:r>
+          </w:p>
+        </w:tc>
+        <w:tc>
+          <w:tcPr>
+            <w:tcW w:w="3034" w:type="dxa"/>
+            <w:shd w:val="clear" w:color="auto" w:fill="FFE599"/>
+            <w:tcMar>
+              <w:top w:w="100" w:type="dxa"/>
+              <w:left w:w="100" w:type="dxa"/>
+              <w:bottom w:w="100" w:type="dxa"/>
+              <w:right w:w="100" w:type="dxa"/>
+            </w:tcMar>
+          </w:tcPr>
+          <w:p>
+            <w:pPr>
+              <w:widowControl w:val="0"/>
+              <w:pBdr>
+                <w:top w:val="nil"/>
+                <w:left w:val="nil"/>
+                <w:bottom w:val="nil"/>
+                <w:right w:val="nil"/>
+                <w:between w:val="nil"/>
+              </w:pBdr>
+              <w:spacing w:line="240" w:lineRule="auto"/>
+              <w:jc w:val="center"/>
+            </w:pPr>
+          </w:p>
+        </w:tc>
+        <w:tc>
+          <w:tcPr>
+            <w:tcW w:w="3034" w:type="dxa"/>
+            <w:shd w:val="clear" w:color="auto" w:fill="FFE599"/>
+            <w:tcMar>
+              <w:top w:w="100" w:type="dxa"/>
+              <w:left w:w="100" w:type="dxa"/>
+              <w:bottom w:w="100" w:type="dxa"/>
+              <w:right w:w="100" w:type="dxa"/>
+            </w:tcMar>
+          </w:tcPr>
+          <w:p>
+            <w:pPr>
+              <w:widowControl w:val="0"/>
+              <w:pBdr>
+                <w:top w:val="nil"/>
+                <w:left w:val="nil"/>
+                <w:bottom w:val="nil"/>
+                <w:right w:val="nil"/>
+                <w:between w:val="nil"/>
+              </w:pBdr>
+              <w:spacing w:line="240" w:lineRule="auto"/>
+            </w:pPr>
+            <w:r>
+              <w:t>O tempo de execução mostrado é a média dos valores (</w:t>
+            </w:r>
+            <w:r>
+              <w:t>96.46</w:t>
+            </w:r>
+            <w:r>
+              <w:t xml:space="preserve">, </w:t>
+            </w:r>
+            <w:r>
+              <w:t>96.54</w:t>
+            </w:r>
+            <w:r>
+              <w:t xml:space="preserve">, </w:t>
+            </w:r>
+            <w:r>
+              <w:t>96.69</w:t>
+            </w:r>
+            <w:r>
+              <w:t xml:space="preserve">, </w:t>
+            </w:r>
+            <w:r>
+              <w:t>97.02</w:t>
+            </w:r>
+            <w:r>
+              <w:t xml:space="preserve">, </w:t>
+            </w:r>
+            <w:r>
+              <w:t>97.43</w:t>
+            </w:r>
+            <w:r>
+              <w:t>).</w:t>
+            </w:r>
+          </w:p>
+        </w:tc>
+      </w:tr>
+      <w:tr>
+        <w:tc>
+          <w:tcPr>
+            <w:tcW w:w="3031" w:type="dxa"/>
+            <w:shd w:val="clear" w:color="auto" w:fill="FFE599"/>
+            <w:tcMar>
+              <w:top w:w="100" w:type="dxa"/>
+              <w:left w:w="100" w:type="dxa"/>
+              <w:bottom w:w="100" w:type="dxa"/>
+              <w:right w:w="100" w:type="dxa"/>
+            </w:tcMar>
+          </w:tcPr>
+          <w:p>
+            <w:pPr>
+              <w:widowControl w:val="0"/>
+              <w:pBdr>
+                <w:top w:val="nil"/>
+                <w:left w:val="nil"/>
+                <w:bottom w:val="nil"/>
+                <w:right w:val="nil"/>
+                <w:between w:val="nil"/>
+              </w:pBdr>
+              <w:spacing w:line="240" w:lineRule="auto"/>
+              <w:jc w:val="center"/>
+            </w:pPr>
+            <w:r>
+              <w:t>MPI (</w:t>
+            </w:r>
+            <w:r>
+              <w:t>5</w:t>
+            </w:r>
+            <w:r>
+              <w:t xml:space="preserve"> processos)</w:t>
+            </w:r>
+          </w:p>
+        </w:tc>
+        <w:tc>
+          <w:tcPr>
+            <w:tcW w:w="3001" w:type="dxa"/>
+            <w:shd w:val="clear" w:color="auto" w:fill="FFE599"/>
+            <w:tcMar>
+              <w:top w:w="100" w:type="dxa"/>
+              <w:left w:w="100" w:type="dxa"/>
+              <w:bottom w:w="100" w:type="dxa"/>
+              <w:right w:w="100" w:type="dxa"/>
+            </w:tcMar>
+          </w:tcPr>
+          <w:p>
+            <w:pPr>
+              <w:widowControl w:val="0"/>
+              <w:spacing w:line="240" w:lineRule="auto"/>
+              <w:jc w:val="center"/>
+            </w:pPr>
+            <w:r>
+              <w:t>27.000.000.000</w:t>
+            </w:r>
+          </w:p>
+        </w:tc>
+        <w:tc>
+          <w:tcPr>
+            <w:tcW w:w="3034" w:type="dxa"/>
+            <w:shd w:val="clear" w:color="auto" w:fill="FFE599"/>
+            <w:tcMar>
+              <w:top w:w="100" w:type="dxa"/>
+              <w:left w:w="100" w:type="dxa"/>
+              <w:bottom w:w="100" w:type="dxa"/>
+              <w:right w:w="100" w:type="dxa"/>
+            </w:tcMar>
+          </w:tcPr>
+          <w:p>
+            <w:pPr>
+              <w:widowControl w:val="0"/>
+              <w:pBdr>
+                <w:top w:val="nil"/>
+                <w:left w:val="nil"/>
+                <w:bottom w:val="nil"/>
+                <w:right w:val="nil"/>
+                <w:between w:val="nil"/>
+              </w:pBdr>
+              <w:spacing w:line="240" w:lineRule="auto"/>
+              <w:jc w:val="center"/>
+            </w:pPr>
+            <w:r>
+              <w:t>96.536</w:t>
+            </w:r>
+          </w:p>
+        </w:tc>
+        <w:tc>
+          <w:tcPr>
+            <w:tcW w:w="3034" w:type="dxa"/>
+            <w:shd w:val="clear" w:color="auto" w:fill="FFE599"/>
+            <w:tcMar>
+              <w:top w:w="100" w:type="dxa"/>
+              <w:left w:w="100" w:type="dxa"/>
+              <w:bottom w:w="100" w:type="dxa"/>
+              <w:right w:w="100" w:type="dxa"/>
+            </w:tcMar>
+          </w:tcPr>
+          <w:p>
+            <w:pPr>
+              <w:widowControl w:val="0"/>
+              <w:pBdr>
+                <w:top w:val="nil"/>
+                <w:left w:val="nil"/>
+                <w:bottom w:val="nil"/>
+                <w:right w:val="nil"/>
+                <w:between w:val="nil"/>
+              </w:pBdr>
+              <w:spacing w:line="240" w:lineRule="auto"/>
+              <w:jc w:val="center"/>
+            </w:pPr>
+            <w:r>
               <w:t>-</w:t>
             </w:r>
           </w:p>
@@ -1490,61 +2021,91 @@
                 <w:between w:val="nil"/>
               </w:pBdr>
               <w:spacing w:line="240" w:lineRule="auto"/>
-              <w:jc w:val="center"/>
-            </w:pPr>
-            <w:r>
-              <w:t>-</w:t>
-            </w:r>
-          </w:p>
-        </w:tc>
-        <w:tc>
-          <w:tcPr>
-            <w:tcW w:w="3034" w:type="dxa"/>
-            <w:shd w:val="clear" w:color="auto" w:fill="FFE599"/>
-            <w:tcMar>
-              <w:top w:w="100" w:type="dxa"/>
-              <w:left w:w="100" w:type="dxa"/>
-              <w:bottom w:w="100" w:type="dxa"/>
-              <w:right w:w="100" w:type="dxa"/>
-            </w:tcMar>
-          </w:tcPr>
-          <w:p>
-            <w:pPr>
-              <w:widowControl w:val="0"/>
-              <w:pBdr>
-                <w:top w:val="nil"/>
-                <w:left w:val="nil"/>
-                <w:bottom w:val="nil"/>
-                <w:right w:val="nil"/>
-                <w:between w:val="nil"/>
-              </w:pBdr>
-              <w:spacing w:line="240" w:lineRule="auto"/>
-            </w:pPr>
+            </w:pPr>
+            <w:r>
+              <w:t>O tempo de execução mostrado é a média dos valores (</w:t>
+            </w:r>
+            <w:r>
+              <w:t>96.59</w:t>
+            </w:r>
+            <w:r>
+              <w:t xml:space="preserve">, </w:t>
+            </w:r>
+            <w:r>
+              <w:t>96.93</w:t>
+            </w:r>
+            <w:r>
+              <w:t>,</w:t>
+            </w:r>
+            <w:r>
+              <w:t>96.31</w:t>
+            </w:r>
+            <w:r>
+              <w:t xml:space="preserve">, </w:t>
+            </w:r>
+            <w:r>
+              <w:t>96.54</w:t>
+            </w:r>
+            <w:r>
+              <w:t xml:space="preserve">, </w:t>
+            </w:r>
+            <w:r>
+              <w:t>96.31</w:t>
+            </w:r>
+            <w:r>
+              <w:t>).</w:t>
+            </w:r>
           </w:p>
         </w:tc>
       </w:tr>
     </w:tbl>
+    <w:p>
+      <w:bookmarkStart w:id="8" w:name="_Hlk136538214"/>
+      <w:bookmarkEnd w:id="7"/>
+    </w:p>
+    <w:p>
+      <w:r>
+        <w:lastRenderedPageBreak/>
+        <w:t>Em primeiro plano, para</w:t>
+      </w:r>
+      <w:r>
+        <w:t xml:space="preserve"> obter uma maior diversidade nos resultados, o algoritmo sequencial e o algoritmo paralelo que utiliza 4 threads fo</w:t>
+      </w:r>
+      <w:r>
+        <w:t>ram</w:t>
+      </w:r>
+      <w:r>
+        <w:t xml:space="preserve"> executado</w:t>
+      </w:r>
+      <w:r>
+        <w:t xml:space="preserve">s </w:t>
+      </w:r>
+      <w:r>
+        <w:t xml:space="preserve">no computador pessoal o qual suas especificações de hardware e software </w:t>
+      </w:r>
+      <w:r>
+        <w:t xml:space="preserve">estão </w:t>
+      </w:r>
+      <w:r>
+        <w:t>nesse documento.</w:t>
+      </w:r>
+    </w:p>
+    <w:p/>
+    <w:p>
+      <w:r>
+        <w:t>Enquanto isso, os algoritmos paralelos que utilizam 6 threads e processos foram executados no computador do laboratório, o qual suas especificações de hardware e software também estão nesse documento.</w:t>
+      </w:r>
+      <w:bookmarkStart w:id="9" w:name="_543g4ddpbvt0" w:colFirst="0" w:colLast="0"/>
+      <w:bookmarkEnd w:id="8"/>
+      <w:bookmarkEnd w:id="9"/>
+    </w:p>
     <w:p/>
     <w:p>
       <w:pPr>
         <w:pStyle w:val="Ttulo2"/>
         <w:ind w:left="720"/>
       </w:pPr>
-      <w:bookmarkStart w:id="7" w:name="_dpspkucu00hd" w:colFirst="0" w:colLast="0"/>
-      <w:bookmarkEnd w:id="7"/>
-      <w:r>
-        <w:br w:type="page"/>
-      </w:r>
-    </w:p>
-    <w:p>
-      <w:pPr>
-        <w:pStyle w:val="Ttulo2"/>
-        <w:ind w:left="720"/>
-      </w:pPr>
-      <w:bookmarkStart w:id="8" w:name="_543g4ddpbvt0" w:colFirst="0" w:colLast="0"/>
-      <w:bookmarkEnd w:id="8"/>
-      <w:r>
-        <w:lastRenderedPageBreak/>
+      <w:r>
         <w:t>3.2. GRÁFICOS</w:t>
       </w:r>
     </w:p>
@@ -1571,7 +2132,6 @@
         <w:t>).</w:t>
       </w:r>
     </w:p>
-    <w:p/>
     <w:p>
       <w:pPr>
         <w:jc w:val="center"/>
@@ -1594,7 +2154,7 @@
                     <pic:cNvPicPr preferRelativeResize="0"/>
                   </pic:nvPicPr>
                   <pic:blipFill>
-                    <a:blip r:embed="rId5"/>
+                    <a:blip r:embed="rId8"/>
                     <a:srcRect/>
                     <a:stretch>
                       <a:fillRect/>
@@ -1618,9 +2178,6 @@
       </w:r>
     </w:p>
     <w:p/>
-    <w:p/>
-    <w:p/>
-    <w:p/>
     <w:p>
       <w:pPr>
         <w:pStyle w:val="Ttulo1"/>
@@ -1629,13 +2186,26 @@
           <w:numId w:val="1"/>
         </w:numPr>
       </w:pPr>
-      <w:bookmarkStart w:id="9" w:name="_u1w927m3bdc9" w:colFirst="0" w:colLast="0"/>
-      <w:bookmarkEnd w:id="9"/>
-      <w:r>
-        <w:lastRenderedPageBreak/>
+      <w:bookmarkStart w:id="10" w:name="_u1w927m3bdc9" w:colFirst="0" w:colLast="0"/>
+      <w:bookmarkEnd w:id="10"/>
+      <w:r>
         <w:t>HARDWARE E SOFTWARE</w:t>
       </w:r>
     </w:p>
+    <w:p/>
+    <w:p>
+      <w:bookmarkStart w:id="11" w:name="_Hlk136532911"/>
+      <w:r>
+        <w:t xml:space="preserve">Computador laboratório </w:t>
+      </w:r>
+      <w:r>
+        <w:t>K05-s</w:t>
+      </w:r>
+      <w:r>
+        <w:t xml:space="preserve"> da UFCA:</w:t>
+      </w:r>
+    </w:p>
+    <w:bookmarkEnd w:id="11"/>
     <w:p/>
     <w:tbl>
       <w:tblPr>
@@ -1685,6 +2255,7 @@
                 <w:b/>
               </w:rPr>
             </w:pPr>
+            <w:bookmarkStart w:id="12" w:name="_Hlk136508349"/>
             <w:r>
               <w:rPr>
                 <w:b/>
@@ -1771,7 +2342,241 @@
             </w:tcMar>
           </w:tcPr>
           <w:p>
-            <w:pPr>
+            <w:r>
+              <w:t>Intel (R) Core (TM)  i5-8500T 2.10GHz</w:t>
+            </w:r>
+          </w:p>
+        </w:tc>
+      </w:tr>
+      <w:tr>
+        <w:tc>
+          <w:tcPr>
+            <w:tcW w:w="7567" w:type="dxa"/>
+            <w:shd w:val="clear" w:color="auto" w:fill="FFE599"/>
+            <w:tcMar>
+              <w:top w:w="100" w:type="dxa"/>
+              <w:left w:w="100" w:type="dxa"/>
+              <w:bottom w:w="100" w:type="dxa"/>
+              <w:right w:w="100" w:type="dxa"/>
+            </w:tcMar>
+          </w:tcPr>
+          <w:p>
+            <w:pPr>
+              <w:widowControl w:val="0"/>
+              <w:pBdr>
+                <w:top w:val="nil"/>
+                <w:left w:val="nil"/>
+                <w:bottom w:val="nil"/>
+                <w:right w:val="nil"/>
+                <w:between w:val="nil"/>
+              </w:pBdr>
+              <w:spacing w:line="240" w:lineRule="auto"/>
+              <w:jc w:val="center"/>
+            </w:pPr>
+            <w:r>
+              <w:t>RAM</w:t>
+            </w:r>
+          </w:p>
+        </w:tc>
+        <w:tc>
+          <w:tcPr>
+            <w:tcW w:w="7567" w:type="dxa"/>
+            <w:shd w:val="clear" w:color="auto" w:fill="FFE599"/>
+            <w:tcMar>
+              <w:top w:w="100" w:type="dxa"/>
+              <w:left w:w="100" w:type="dxa"/>
+              <w:bottom w:w="100" w:type="dxa"/>
+              <w:right w:w="100" w:type="dxa"/>
+            </w:tcMar>
+          </w:tcPr>
+          <w:p>
+            <w:pPr>
+              <w:widowControl w:val="0"/>
+              <w:pBdr>
+                <w:top w:val="nil"/>
+                <w:left w:val="nil"/>
+                <w:bottom w:val="nil"/>
+                <w:right w:val="nil"/>
+                <w:between w:val="nil"/>
+              </w:pBdr>
+              <w:spacing w:line="240" w:lineRule="auto"/>
+            </w:pPr>
+            <w:r>
+              <w:t>8GB</w:t>
+            </w:r>
+          </w:p>
+        </w:tc>
+      </w:tr>
+      <w:tr>
+        <w:tc>
+          <w:tcPr>
+            <w:tcW w:w="7567" w:type="dxa"/>
+            <w:shd w:val="clear" w:color="auto" w:fill="FFE599"/>
+            <w:tcMar>
+              <w:top w:w="100" w:type="dxa"/>
+              <w:left w:w="100" w:type="dxa"/>
+              <w:bottom w:w="100" w:type="dxa"/>
+              <w:right w:w="100" w:type="dxa"/>
+            </w:tcMar>
+          </w:tcPr>
+          <w:p>
+            <w:pPr>
+              <w:widowControl w:val="0"/>
+              <w:pBdr>
+                <w:top w:val="nil"/>
+                <w:left w:val="nil"/>
+                <w:bottom w:val="nil"/>
+                <w:right w:val="nil"/>
+                <w:between w:val="nil"/>
+              </w:pBdr>
+              <w:spacing w:line="240" w:lineRule="auto"/>
+              <w:jc w:val="center"/>
+            </w:pPr>
+            <w:r>
+              <w:t>SISTEMA OPERACIONAL</w:t>
+            </w:r>
+          </w:p>
+        </w:tc>
+        <w:tc>
+          <w:tcPr>
+            <w:tcW w:w="7567" w:type="dxa"/>
+            <w:shd w:val="clear" w:color="auto" w:fill="FFE599"/>
+            <w:tcMar>
+              <w:top w:w="100" w:type="dxa"/>
+              <w:left w:w="100" w:type="dxa"/>
+              <w:bottom w:w="100" w:type="dxa"/>
+              <w:right w:w="100" w:type="dxa"/>
+            </w:tcMar>
+          </w:tcPr>
+          <w:p>
+            <w:pPr>
+              <w:widowControl w:val="0"/>
+              <w:pBdr>
+                <w:top w:val="nil"/>
+                <w:left w:val="nil"/>
+                <w:bottom w:val="nil"/>
+                <w:right w:val="nil"/>
+                <w:between w:val="nil"/>
+              </w:pBdr>
+              <w:spacing w:line="240" w:lineRule="auto"/>
+            </w:pPr>
+            <w:r>
+              <w:t>Debian GNU/Linux 11</w:t>
+            </w:r>
+          </w:p>
+        </w:tc>
+      </w:tr>
+      <w:tr>
+        <w:tc>
+          <w:tcPr>
+            <w:tcW w:w="7567" w:type="dxa"/>
+            <w:shd w:val="clear" w:color="auto" w:fill="FFE599"/>
+            <w:tcMar>
+              <w:top w:w="100" w:type="dxa"/>
+              <w:left w:w="100" w:type="dxa"/>
+              <w:bottom w:w="100" w:type="dxa"/>
+              <w:right w:w="100" w:type="dxa"/>
+            </w:tcMar>
+          </w:tcPr>
+          <w:p>
+            <w:pPr>
+              <w:widowControl w:val="0"/>
+              <w:pBdr>
+                <w:top w:val="nil"/>
+                <w:left w:val="nil"/>
+                <w:bottom w:val="nil"/>
+                <w:right w:val="nil"/>
+                <w:between w:val="nil"/>
+              </w:pBdr>
+              <w:spacing w:line="240" w:lineRule="auto"/>
+              <w:jc w:val="center"/>
+            </w:pPr>
+            <w:r>
+              <w:t>LINGUAGEM DE PROGRAMAÇÃO</w:t>
+            </w:r>
+          </w:p>
+        </w:tc>
+        <w:tc>
+          <w:tcPr>
+            <w:tcW w:w="7567" w:type="dxa"/>
+            <w:shd w:val="clear" w:color="auto" w:fill="FFE599"/>
+            <w:tcMar>
+              <w:top w:w="100" w:type="dxa"/>
+              <w:left w:w="100" w:type="dxa"/>
+              <w:bottom w:w="100" w:type="dxa"/>
+              <w:right w:w="100" w:type="dxa"/>
+            </w:tcMar>
+          </w:tcPr>
+          <w:p>
+            <w:pPr>
+              <w:widowControl w:val="0"/>
+              <w:pBdr>
+                <w:top w:val="nil"/>
+                <w:left w:val="nil"/>
+                <w:bottom w:val="nil"/>
+                <w:right w:val="nil"/>
+                <w:between w:val="nil"/>
+              </w:pBdr>
+              <w:spacing w:line="240" w:lineRule="auto"/>
+            </w:pPr>
+            <w:r>
+              <w:t>C</w:t>
+            </w:r>
+          </w:p>
+        </w:tc>
+      </w:tr>
+      <w:tr>
+        <w:tc>
+          <w:tcPr>
+            <w:tcW w:w="7567" w:type="dxa"/>
+            <w:shd w:val="clear" w:color="auto" w:fill="FFE599"/>
+            <w:tcMar>
+              <w:top w:w="100" w:type="dxa"/>
+              <w:left w:w="100" w:type="dxa"/>
+              <w:bottom w:w="100" w:type="dxa"/>
+              <w:right w:w="100" w:type="dxa"/>
+            </w:tcMar>
+          </w:tcPr>
+          <w:p>
+            <w:pPr>
+              <w:widowControl w:val="0"/>
+              <w:pBdr>
+                <w:top w:val="nil"/>
+                <w:left w:val="nil"/>
+                <w:bottom w:val="nil"/>
+                <w:right w:val="nil"/>
+                <w:between w:val="nil"/>
+              </w:pBdr>
+              <w:spacing w:line="240" w:lineRule="auto"/>
+              <w:jc w:val="center"/>
+            </w:pPr>
+            <w:r>
+              <w:t>COMPILADOR</w:t>
+            </w:r>
+          </w:p>
+        </w:tc>
+        <w:tc>
+          <w:tcPr>
+            <w:tcW w:w="7567" w:type="dxa"/>
+            <w:shd w:val="clear" w:color="auto" w:fill="FFE599"/>
+            <w:tcMar>
+              <w:top w:w="100" w:type="dxa"/>
+              <w:left w:w="100" w:type="dxa"/>
+              <w:bottom w:w="100" w:type="dxa"/>
+              <w:right w:w="100" w:type="dxa"/>
+            </w:tcMar>
+          </w:tcPr>
+          <w:p>
+            <w:pPr>
+              <w:widowControl w:val="0"/>
+              <w:pBdr>
+                <w:top w:val="nil"/>
+                <w:left w:val="nil"/>
+                <w:bottom w:val="nil"/>
+                <w:right w:val="nil"/>
+                <w:between w:val="nil"/>
+              </w:pBdr>
+              <w:spacing w:line="240" w:lineRule="auto"/>
               <w:rPr>
                 <w:lang w:val="en-US"/>
               </w:rPr>
@@ -1780,7 +2585,7 @@
               <w:rPr>
                 <w:lang w:val="en-US"/>
               </w:rPr>
-              <w:t>AMD Ryzen 7 2700 Eight-Core Processor</w:t>
+              <w:t>GCC 10.2.1</w:t>
             </w:r>
           </w:p>
         </w:tc>
@@ -1811,7 +2616,7 @@
               <w:jc w:val="center"/>
             </w:pPr>
             <w:r>
-              <w:t>RAM</w:t>
+              <w:t>MPI</w:t>
             </w:r>
           </w:p>
         </w:tc>
@@ -1839,7 +2644,109 @@
               <w:spacing w:line="240" w:lineRule="auto"/>
             </w:pPr>
             <w:r>
-              <w:t>16Mb DDR4</w:t>
+              <w:t>4.0.2</w:t>
+            </w:r>
+          </w:p>
+        </w:tc>
+      </w:tr>
+      <w:bookmarkEnd w:id="12"/>
+    </w:tbl>
+    <w:p/>
+    <w:p/>
+    <w:p>
+      <w:bookmarkStart w:id="13" w:name="_Hlk136532931"/>
+      <w:r>
+        <w:t>Computador pessoal:</w:t>
+      </w:r>
+    </w:p>
+    <w:bookmarkEnd w:id="13"/>
+    <w:p/>
+    <w:tbl>
+      <w:tblPr>
+        <w:tblW w:w="15134" w:type="dxa"/>
+        <w:tblBorders>
+          <w:top w:val="single" w:sz="8" w:space="0" w:color="000000"/>
+          <w:left w:val="single" w:sz="8" w:space="0" w:color="000000"/>
+          <w:bottom w:val="single" w:sz="8" w:space="0" w:color="000000"/>
+          <w:right w:val="single" w:sz="8" w:space="0" w:color="000000"/>
+          <w:insideH w:val="single" w:sz="8" w:space="0" w:color="000000"/>
+          <w:insideV w:val="single" w:sz="8" w:space="0" w:color="000000"/>
+        </w:tblBorders>
+        <w:tblLayout w:type="fixed"/>
+        <w:tblLook w:val="0600" w:firstRow="0" w:lastRow="0" w:firstColumn="0" w:lastColumn="0" w:noHBand="1" w:noVBand="1"/>
+      </w:tblPr>
+      <w:tblGrid>
+        <w:gridCol w:w="7567"/>
+        <w:gridCol w:w="7567"/>
+      </w:tblGrid>
+      <w:tr>
+        <w:tc>
+          <w:tcPr>
+            <w:tcW w:w="7567" w:type="dxa"/>
+            <w:shd w:val="clear" w:color="auto" w:fill="F6B26B"/>
+            <w:tcMar>
+              <w:top w:w="100" w:type="dxa"/>
+              <w:left w:w="100" w:type="dxa"/>
+              <w:bottom w:w="100" w:type="dxa"/>
+              <w:right w:w="100" w:type="dxa"/>
+            </w:tcMar>
+          </w:tcPr>
+          <w:p>
+            <w:pPr>
+              <w:widowControl w:val="0"/>
+              <w:pBdr>
+                <w:top w:val="nil"/>
+                <w:left w:val="nil"/>
+                <w:bottom w:val="nil"/>
+                <w:right w:val="nil"/>
+                <w:between w:val="nil"/>
+              </w:pBdr>
+              <w:spacing w:line="240" w:lineRule="auto"/>
+              <w:jc w:val="center"/>
+              <w:rPr>
+                <w:b/>
+              </w:rPr>
+            </w:pPr>
+            <w:r>
+              <w:rPr>
+                <w:b/>
+              </w:rPr>
+              <w:t>HARDWARE/SOFTWARE</w:t>
+            </w:r>
+          </w:p>
+        </w:tc>
+        <w:tc>
+          <w:tcPr>
+            <w:tcW w:w="7567" w:type="dxa"/>
+            <w:shd w:val="clear" w:color="auto" w:fill="F6B26B"/>
+            <w:tcMar>
+              <w:top w:w="100" w:type="dxa"/>
+              <w:left w:w="100" w:type="dxa"/>
+              <w:bottom w:w="100" w:type="dxa"/>
+              <w:right w:w="100" w:type="dxa"/>
+            </w:tcMar>
+          </w:tcPr>
+          <w:p>
+            <w:pPr>
+              <w:widowControl w:val="0"/>
+              <w:pBdr>
+                <w:top w:val="nil"/>
+                <w:left w:val="nil"/>
+                <w:bottom w:val="nil"/>
+                <w:right w:val="nil"/>
+                <w:between w:val="nil"/>
+              </w:pBdr>
+              <w:spacing w:line="240" w:lineRule="auto"/>
+              <w:jc w:val="center"/>
+              <w:rPr>
+                <w:b/>
+              </w:rPr>
+            </w:pPr>
+            <w:r>
+              <w:rPr>
+                <w:b/>
+              </w:rPr>
+              <w:t>MODELO</w:t>
             </w:r>
           </w:p>
         </w:tc>
@@ -1870,6 +2777,127 @@
               <w:jc w:val="center"/>
             </w:pPr>
             <w:r>
+              <w:t>CPU</w:t>
+            </w:r>
+          </w:p>
+        </w:tc>
+        <w:tc>
+          <w:tcPr>
+            <w:tcW w:w="7567" w:type="dxa"/>
+            <w:shd w:val="clear" w:color="auto" w:fill="FFE599"/>
+            <w:tcMar>
+              <w:top w:w="100" w:type="dxa"/>
+              <w:left w:w="100" w:type="dxa"/>
+              <w:bottom w:w="100" w:type="dxa"/>
+              <w:right w:w="100" w:type="dxa"/>
+            </w:tcMar>
+          </w:tcPr>
+          <w:p>
+            <w:pPr>
+              <w:rPr>
+                <w:lang w:val="en-US"/>
+              </w:rPr>
+            </w:pPr>
+            <w:r>
+              <w:rPr>
+                <w:lang w:val="en-US"/>
+              </w:rPr>
+              <w:t xml:space="preserve">AMD </w:t>
+            </w:r>
+            <w:r>
+              <w:rPr>
+                <w:lang w:val="en-US"/>
+              </w:rPr>
+              <w:t>Athlon 3000G</w:t>
+            </w:r>
+          </w:p>
+        </w:tc>
+      </w:tr>
+      <w:tr>
+        <w:tc>
+          <w:tcPr>
+            <w:tcW w:w="7567" w:type="dxa"/>
+            <w:shd w:val="clear" w:color="auto" w:fill="FFE599"/>
+            <w:tcMar>
+              <w:top w:w="100" w:type="dxa"/>
+              <w:left w:w="100" w:type="dxa"/>
+              <w:bottom w:w="100" w:type="dxa"/>
+              <w:right w:w="100" w:type="dxa"/>
+            </w:tcMar>
+          </w:tcPr>
+          <w:p>
+            <w:pPr>
+              <w:widowControl w:val="0"/>
+              <w:pBdr>
+                <w:top w:val="nil"/>
+                <w:left w:val="nil"/>
+                <w:bottom w:val="nil"/>
+                <w:right w:val="nil"/>
+                <w:between w:val="nil"/>
+              </w:pBdr>
+              <w:spacing w:line="240" w:lineRule="auto"/>
+              <w:jc w:val="center"/>
+            </w:pPr>
+            <w:r>
+              <w:t>RAM</w:t>
+            </w:r>
+          </w:p>
+        </w:tc>
+        <w:tc>
+          <w:tcPr>
+            <w:tcW w:w="7567" w:type="dxa"/>
+            <w:shd w:val="clear" w:color="auto" w:fill="FFE599"/>
+            <w:tcMar>
+              <w:top w:w="100" w:type="dxa"/>
+              <w:left w:w="100" w:type="dxa"/>
+              <w:bottom w:w="100" w:type="dxa"/>
+              <w:right w:w="100" w:type="dxa"/>
+            </w:tcMar>
+          </w:tcPr>
+          <w:p>
+            <w:pPr>
+              <w:widowControl w:val="0"/>
+              <w:pBdr>
+                <w:top w:val="nil"/>
+                <w:left w:val="nil"/>
+                <w:bottom w:val="nil"/>
+                <w:right w:val="nil"/>
+                <w:between w:val="nil"/>
+              </w:pBdr>
+              <w:spacing w:line="240" w:lineRule="auto"/>
+            </w:pPr>
+            <w:r>
+              <w:t>8GB DDR4</w:t>
+            </w:r>
+          </w:p>
+        </w:tc>
+      </w:tr>
+      <w:tr>
+        <w:tc>
+          <w:tcPr>
+            <w:tcW w:w="7567" w:type="dxa"/>
+            <w:shd w:val="clear" w:color="auto" w:fill="FFE599"/>
+            <w:tcMar>
+              <w:top w:w="100" w:type="dxa"/>
+              <w:left w:w="100" w:type="dxa"/>
+              <w:bottom w:w="100" w:type="dxa"/>
+              <w:right w:w="100" w:type="dxa"/>
+            </w:tcMar>
+          </w:tcPr>
+          <w:p>
+            <w:pPr>
+              <w:widowControl w:val="0"/>
+              <w:pBdr>
+                <w:top w:val="nil"/>
+                <w:left w:val="nil"/>
+                <w:bottom w:val="nil"/>
+                <w:right w:val="nil"/>
+                <w:between w:val="nil"/>
+              </w:pBdr>
+              <w:spacing w:line="240" w:lineRule="auto"/>
+              <w:jc w:val="center"/>
+            </w:pPr>
+            <w:r>
               <w:t>SISTEMA OPERACIONAL</w:t>
             </w:r>
           </w:p>
@@ -1898,7 +2926,7 @@
               <w:spacing w:line="240" w:lineRule="auto"/>
             </w:pPr>
             <w:r>
-              <w:t>GNU LINUX MINT 20 64bit</w:t>
+              <w:t>Windows 10</w:t>
             </w:r>
           </w:p>
         </w:tc>
@@ -2030,18 +3058,8 @@
               <w:rPr>
                 <w:lang w:val="en-US"/>
               </w:rPr>
-              <w:t xml:space="preserve"> 11.2 </w:t>
-            </w:r>
-            <w:hyperlink r:id="rId6">
-              <w:r>
-                <w:rPr>
-                  <w:color w:val="1155CC"/>
-                  <w:u w:val="single"/>
-                  <w:lang w:val="en-US"/>
-                </w:rPr>
-                <w:t>https://bigsearcher.com/mirrors/gcc/releases/gcc-11.2.0/</w:t>
-              </w:r>
-            </w:hyperlink>
+              <w:t xml:space="preserve"> (MinGW.org GCC-6.3.0-1) 6.3.0</w:t>
+            </w:r>
           </w:p>
         </w:tc>
       </w:tr>
@@ -2099,17 +3117,8 @@
               <w:spacing w:line="240" w:lineRule="auto"/>
             </w:pPr>
             <w:r>
-              <w:t xml:space="preserve">MPI 4.1.1 </w:t>
-            </w:r>
-            <w:hyperlink r:id="rId7">
-              <w:r>
-                <w:rPr>
-                  <w:color w:val="1155CC"/>
-                  <w:u w:val="single"/>
-                </w:rPr>
-                <w:t>https://www.open-mpi.org/software/ompi/v4.1/</w:t>
-              </w:r>
-            </w:hyperlink>
+              <w:t>Microsoft MPI (MS-MPI) v10.1.2</w:t>
+            </w:r>
           </w:p>
         </w:tc>
       </w:tr>
@@ -2132,44 +3141,10 @@
           <w:numId w:val="1"/>
         </w:numPr>
       </w:pPr>
-      <w:bookmarkStart w:id="10" w:name="_ckx2iff1nern" w:colFirst="0" w:colLast="0"/>
-      <w:bookmarkEnd w:id="10"/>
+      <w:bookmarkStart w:id="14" w:name="_ckx2iff1nern" w:colFirst="0" w:colLast="0"/>
+      <w:bookmarkEnd w:id="14"/>
       <w:r>
         <w:t>IMPLEMENTAÇÃO</w:t>
-      </w:r>
-    </w:p>
-    <w:p>
-      <w:pPr>
-        <w:ind w:left="720"/>
-      </w:pPr>
-    </w:p>
-    <w:p>
-      <w:pPr>
-        <w:ind w:left="720"/>
-      </w:pPr>
-      <w:r>
-        <w:t xml:space="preserve">Coloque aqui, os links para as implementações completas (link do </w:t>
-      </w:r>
-      <w:proofErr w:type="spellStart"/>
-      <w:r>
-        <w:t>github</w:t>
-      </w:r>
-      <w:proofErr w:type="spellEnd"/>
-      <w:r>
-        <w:t>)</w:t>
-      </w:r>
-    </w:p>
-    <w:p>
-      <w:pPr>
-        <w:ind w:left="720"/>
-      </w:pPr>
-    </w:p>
-    <w:p>
-      <w:pPr>
-        <w:ind w:left="720"/>
-      </w:pPr>
-      <w:r>
-        <w:t xml:space="preserve">Cole os trechos do código resumidos. </w:t>
       </w:r>
     </w:p>
     <w:p>
@@ -2190,13 +3165,86 @@
           <w:numId w:val="1"/>
         </w:numPr>
       </w:pPr>
-      <w:bookmarkStart w:id="11" w:name="_r29dxxe55rgd" w:colFirst="0" w:colLast="0"/>
-      <w:bookmarkEnd w:id="11"/>
+      <w:bookmarkStart w:id="15" w:name="_r29dxxe55rgd" w:colFirst="0" w:colLast="0"/>
+      <w:bookmarkEnd w:id="15"/>
       <w:r>
         <w:t>DIFICULDADES ENCONTRADAS</w:t>
       </w:r>
     </w:p>
-    <w:p/>
+    <w:p>
+      <w:pPr>
+        <w:ind w:left="720"/>
+      </w:pPr>
+      <w:r>
+        <w:t>As maiores dificuldades encontradas foram g</w:t>
+      </w:r>
+      <w:r>
+        <w:t>erenciar a alocação e liberação de memória</w:t>
+      </w:r>
+      <w:r>
+        <w:t xml:space="preserve"> porque quando se </w:t>
+      </w:r>
+      <w:r>
+        <w:t>trabalha com matrizes grandes, como no</w:t>
+      </w:r>
+      <w:r>
+        <w:t xml:space="preserve"> problema</w:t>
+      </w:r>
+      <w:r>
+        <w:t xml:space="preserve">, a alocação e liberação adequadas de memória se tornam importantes. </w:t>
+      </w:r>
+      <w:r>
+        <w:t>Dessa forma, foi</w:t>
+      </w:r>
+      <w:r>
+        <w:t xml:space="preserve"> necessário garantir</w:t>
+      </w:r>
+      <w:r>
+        <w:t xml:space="preserve"> que havia </w:t>
+      </w:r>
+      <w:r>
+        <w:t xml:space="preserve">memória suficiente </w:t>
+      </w:r>
+      <w:r>
+        <w:t xml:space="preserve">para que as matrizes fossem alocadas e depois do término do programa desalocadas. </w:t>
+      </w:r>
+    </w:p>
+    <w:p>
+      <w:pPr>
+        <w:ind w:left="720"/>
+      </w:pPr>
+    </w:p>
+    <w:p>
+      <w:pPr>
+        <w:ind w:left="720"/>
+      </w:pPr>
+      <w:r>
+        <w:t xml:space="preserve">Nesse sentido, para que o código não apresentasse erro de segmentação </w:t>
+      </w:r>
+      <w:r>
+        <w:t xml:space="preserve">foi utilizado o conceito de ponteiro para matriz para alocar memória para as matrizes A, B e C. Isso permitiu a alocação correta de memória para matrizes bidimensionais de tamanho N x N. Além disso, foi adicionado o código para liberar a memória alocada usando a função </w:t>
+      </w:r>
+      <w:proofErr w:type="spellStart"/>
+      <w:r>
+        <w:t>free</w:t>
+      </w:r>
+      <w:proofErr w:type="spellEnd"/>
+      <w:r>
+        <w:t xml:space="preserve"> no final do programa.</w:t>
+      </w:r>
+      <w:r>
+        <w:t xml:space="preserve"> </w:t>
+      </w:r>
+      <w:r>
+        <w:t>Essas modificações na alocação de memória corrigiram o erro de segmentação que estava ocorrendo n</w:t>
+      </w:r>
+      <w:r>
+        <w:t>as primeiras execuções</w:t>
+      </w:r>
+      <w:r>
+        <w:t>.</w:t>
+      </w:r>
+    </w:p>
     <w:p>
       <w:pPr>
         <w:pStyle w:val="Ttulo1"/>
@@ -2205,18 +3253,87 @@
           <w:numId w:val="1"/>
         </w:numPr>
       </w:pPr>
-      <w:bookmarkStart w:id="12" w:name="_qgi2ry6z9tnh" w:colFirst="0" w:colLast="0"/>
-      <w:bookmarkEnd w:id="12"/>
+      <w:bookmarkStart w:id="16" w:name="_qgi2ry6z9tnh" w:colFirst="0" w:colLast="0"/>
+      <w:bookmarkEnd w:id="16"/>
       <w:r>
         <w:t>REFERÊNCIAS</w:t>
       </w:r>
     </w:p>
     <w:p/>
     <w:p>
-      <w:r>
-        <w:t>Indique aqui o material bibliográfico consultado (sites, livros, materiais)</w:t>
-      </w:r>
-    </w:p>
+      <w:pPr>
+        <w:ind w:left="720"/>
+      </w:pPr>
+      <w:r>
+        <w:rPr>
+          <w:lang w:val="en-US"/>
+        </w:rPr>
+        <w:t xml:space="preserve">STEIN, Benhur; NAVAUX, Philippe Olivier Alexandre. </w:t>
+      </w:r>
+      <w:r>
+        <w:t xml:space="preserve">Programação Paralela com </w:t>
+      </w:r>
+      <w:proofErr w:type="spellStart"/>
+      <w:r>
+        <w:t>OpenMP</w:t>
+      </w:r>
+      <w:proofErr w:type="spellEnd"/>
+      <w:r>
+        <w:t>.</w:t>
+      </w:r>
+    </w:p>
+    <w:p/>
+    <w:p>
+      <w:pPr>
+        <w:ind w:left="720"/>
+      </w:pPr>
+      <w:r>
+        <w:t>BORIN</w:t>
+      </w:r>
+      <w:r>
+        <w:t xml:space="preserve">, </w:t>
+      </w:r>
+      <w:r>
+        <w:t>Edson</w:t>
+      </w:r>
+      <w:r>
+        <w:t>. Matrizes - Algoritmos e Programação de Computadores</w:t>
+      </w:r>
+      <w:r>
+        <w:t xml:space="preserve">. </w:t>
+      </w:r>
+      <w:r>
+        <w:t>Instituto de Computação (IC/Unicamp)</w:t>
+      </w:r>
+    </w:p>
+    <w:p>
+      <w:pPr>
+        <w:ind w:left="720"/>
+      </w:pPr>
+    </w:p>
+    <w:p>
+      <w:pPr>
+        <w:ind w:left="720"/>
+      </w:pPr>
+    </w:p>
+    <w:p/>
+    <w:p/>
+    <w:p/>
+    <w:p/>
+    <w:p/>
+    <w:p/>
+    <w:p/>
+    <w:p/>
+    <w:p/>
+    <w:p/>
+    <w:p/>
+    <w:p/>
+    <w:p/>
+    <w:p/>
+    <w:p/>
+    <w:p/>
+    <w:p/>
+    <w:p/>
     <w:sectPr>
       <w:pgSz w:w="11909" w:h="16834"/>
       <w:pgMar w:top="850" w:right="850" w:bottom="850" w:left="850" w:header="720" w:footer="720" w:gutter="0"/>
@@ -2745,6 +3862,7 @@
   <w:style w:type="paragraph" w:default="1" w:styleId="Normal">
     <w:name w:val="Normal"/>
     <w:qFormat/>
+    <w:rsid w:val="00B81EB7"/>
   </w:style>
   <w:style w:type="paragraph" w:styleId="Ttulo1">
     <w:name w:val="heading 1"/>
@@ -3004,6 +4122,18 @@
       <w:i/>
       <w:iCs/>
       <w:color w:val="404040" w:themeColor="text1" w:themeTint="BF"/>
+    </w:rPr>
+  </w:style>
+  <w:style w:type="character" w:styleId="Hyperlink">
+    <w:name w:val="Hyperlink"/>
+    <w:basedOn w:val="Fontepargpadro"/>
+    <w:uiPriority w:val="99"/>
+    <w:semiHidden/>
+    <w:unhideWhenUsed/>
+    <w:rsid w:val="00F16EB1"/>
+    <w:rPr>
+      <w:color w:val="0000FF"/>
+      <w:u w:val="single"/>
     </w:rPr>
   </w:style>
 </w:styles>

</xml_diff>

<commit_message>
add slide att doc
</commit_message>
<xml_diff>
--- a/Projeto_Final/Implementação/Documento.docx
+++ b/Projeto_Final/Implementação/Documento.docx
@@ -442,9 +442,17 @@
                 <w:rPr>
                   <w:rStyle w:val="Hyperlink"/>
                 </w:rPr>
-                <w:t>Programacao_Concorrente</w:t>
+                <w:t>Programacao</w:t>
+              </w:r>
+              <w:proofErr w:type="gramStart"/>
+              <w:r>
+                <w:rPr>
+                  <w:rStyle w:val="Hyperlink"/>
+                </w:rPr>
+                <w:t>_Concorrente</w:t>
               </w:r>
               <w:proofErr w:type="spellEnd"/>
+              <w:proofErr w:type="gramEnd"/>
               <w:r>
                 <w:rPr>
                   <w:rStyle w:val="Hyperlink"/>
@@ -527,7 +535,14 @@
                 <w:rPr>
                   <w:rStyle w:val="Hyperlink"/>
                 </w:rPr>
-                <w:t>Programacao_Concorrente</w:t>
+                <w:t>Programacao</w:t>
+              </w:r>
+              <w:proofErr w:type="gramStart"/>
+              <w:r>
+                <w:rPr>
+                  <w:rStyle w:val="Hyperlink"/>
+                </w:rPr>
+                <w:t>_Concorrente</w:t>
               </w:r>
               <w:proofErr w:type="spellEnd"/>
               <w:r>
@@ -541,7 +556,14 @@
                 <w:rPr>
                   <w:rStyle w:val="Hyperlink"/>
                 </w:rPr>
-                <w:t>OpenMp.c</w:t>
+                <w:t>OpenMp</w:t>
+              </w:r>
+              <w:proofErr w:type="gramEnd"/>
+              <w:r>
+                <w:rPr>
+                  <w:rStyle w:val="Hyperlink"/>
+                </w:rPr>
+                <w:t>.c</w:t>
               </w:r>
               <w:proofErr w:type="spellEnd"/>
               <w:r>
@@ -682,7 +704,14 @@
                 <w:rPr>
                   <w:rStyle w:val="Hyperlink"/>
                 </w:rPr>
-                <w:t>Programacao_Concorrente</w:t>
+                <w:t>Programacao</w:t>
+              </w:r>
+              <w:proofErr w:type="gramStart"/>
+              <w:r>
+                <w:rPr>
+                  <w:rStyle w:val="Hyperlink"/>
+                </w:rPr>
+                <w:t>_Concorrente</w:t>
               </w:r>
               <w:proofErr w:type="spellEnd"/>
               <w:r>
@@ -696,7 +725,14 @@
                 <w:rPr>
                   <w:rStyle w:val="Hyperlink"/>
                 </w:rPr>
-                <w:t>OpenMPI.c</w:t>
+                <w:t>OpenMPI</w:t>
+              </w:r>
+              <w:proofErr w:type="gramEnd"/>
+              <w:r>
+                <w:rPr>
+                  <w:rStyle w:val="Hyperlink"/>
+                </w:rPr>
+                <w:t>.c</w:t>
               </w:r>
               <w:proofErr w:type="spellEnd"/>
               <w:r>
@@ -1129,6 +1165,9 @@
               <w:spacing w:line="240" w:lineRule="auto"/>
               <w:jc w:val="center"/>
             </w:pPr>
+            <w:r>
+              <w:t>-</w:t>
+            </w:r>
           </w:p>
         </w:tc>
         <w:tc>
@@ -2486,7 +2525,15 @@
       </w:r>
       <w:proofErr w:type="spellEnd"/>
       <w:r>
-        <w:t xml:space="preserve"> devido a limitações no computador pessoal para executar processos.</w:t>
+        <w:t xml:space="preserve"> devido </w:t>
+      </w:r>
+      <w:proofErr w:type="spellStart"/>
+      <w:r>
+        <w:t>a</w:t>
+      </w:r>
+      <w:proofErr w:type="spellEnd"/>
+      <w:r>
+        <w:t xml:space="preserve"> limitações no computador pessoal para executar processos.</w:t>
       </w:r>
     </w:p>
     <w:p/>
@@ -2546,6 +2593,7 @@
       <w:r>
         <w:t xml:space="preserve">           Multiplicação de matrizes para N= 3000 (</w:t>
       </w:r>
+      <w:proofErr w:type="gramStart"/>
       <w:r>
         <w:t>3000</w:t>
       </w:r>
@@ -2556,7 +2604,11 @@
         <w:t xml:space="preserve">3 </w:t>
       </w:r>
       <w:r>
-        <w:t xml:space="preserve"> = </w:t>
+        <w:t xml:space="preserve"> =</w:t>
+      </w:r>
+      <w:proofErr w:type="gramEnd"/>
+      <w:r>
+        <w:t xml:space="preserve"> </w:t>
       </w:r>
       <w:r>
         <w:t>27000000000</w:t>
@@ -2859,7 +2911,15 @@
           </w:tcPr>
           <w:p>
             <w:r>
-              <w:t>Intel (R) Core (TM)  i5-8500T 2.10GHz</w:t>
+              <w:t>Intel (R) Core (</w:t>
+            </w:r>
+            <w:proofErr w:type="gramStart"/>
+            <w:r>
+              <w:t>TM)  i</w:t>
+            </w:r>
+            <w:proofErr w:type="gramEnd"/>
+            <w:r>
+              <w:t>5-8500T 2.10GHz</w:t>
             </w:r>
           </w:p>
         </w:tc>
@@ -3692,9 +3752,17 @@
           <w:rPr>
             <w:rStyle w:val="Hyperlink"/>
           </w:rPr>
-          <w:t>Projeto_Final</w:t>
+          <w:t>Projeto</w:t>
+        </w:r>
+        <w:proofErr w:type="gramStart"/>
+        <w:r>
+          <w:rPr>
+            <w:rStyle w:val="Hyperlink"/>
+          </w:rPr>
+          <w:t>_Final</w:t>
         </w:r>
         <w:proofErr w:type="spellEnd"/>
+        <w:proofErr w:type="gramEnd"/>
         <w:r>
           <w:rPr>
             <w:rStyle w:val="Hyperlink"/>

</xml_diff>